<commit_message>
Updated .md documentation to resolve broken links
</commit_message>
<xml_diff>
--- a/docs/google drive redirects/Centralized Cruise Database - Data Integration SOP.docx
+++ b/docs/google drive redirects/Centralized Cruise Database - Data Integration SOP.docx
@@ -17,7 +17,21 @@
           <w:rPr>
             <w:rStyle w:val="Hyperlink"/>
           </w:rPr>
-          <w:t>here</w:t>
+          <w:t>he</w:t>
+        </w:r>
+        <w:bookmarkStart w:id="0" w:name="_GoBack"/>
+        <w:bookmarkEnd w:id="0"/>
+        <w:r>
+          <w:rPr>
+            <w:rStyle w:val="Hyperlink"/>
+          </w:rPr>
+          <w:t>r</w:t>
+        </w:r>
+        <w:r>
+          <w:rPr>
+            <w:rStyle w:val="Hyperlink"/>
+          </w:rPr>
+          <w:t>e</w:t>
         </w:r>
       </w:hyperlink>
       <w:r>
@@ -31,14 +45,12 @@
           <w:rPr>
             <w:rStyle w:val="Hyperlink"/>
           </w:rPr>
-          <w:t>https://gitlab.pifsc.gov/centralized-data-tools/centralized-cruise-database/-/blob/master/docs/Centralized%20Cruise%20Database%20-%20Data%20Integration%20SOP.md</w:t>
+          <w:t>https://github.com/noaa-pifsc/Centralized-Cruise-Database/blob/master/docs/Centralized%20Cruise%20Database%20-%20Data%20Integration%20SOP.md</w:t>
         </w:r>
       </w:hyperlink>
       <w:r>
         <w:t>)</w:t>
       </w:r>
-      <w:bookmarkStart w:id="0" w:name="_GoBack"/>
-      <w:bookmarkEnd w:id="0"/>
     </w:p>
     <w:sectPr>
       <w:pgSz w:w="12240" w:h="15840"/>

</xml_diff>